<commit_message>
naam aanpassingen + maken meta xml
</commit_message>
<xml_diff>
--- a/Abstract_PieterJanRobrecht.docx
+++ b/Abstract_PieterJanRobrecht.docx
@@ -4,55 +4,100 @@
   <w:body>
     <w:p>
       <w:pPr>
-        <w:pStyle w:val="Kop1"/>
-        <w:rPr>
+        <w:rPr>
+          <w:rFonts w:ascii="Verdana" w:hAnsi="Verdana"/>
+          <w:b/>
           <w:lang w:val="nl-NL"/>
         </w:rPr>
       </w:pPr>
       <w:r>
         <w:rPr>
-          <w:lang w:val="nl-NL"/>
-        </w:rPr>
-        <w:t>Titel: Ont</w:t>
-      </w:r>
-      <w:bookmarkStart w:id="0" w:name="_GoBack"/>
-      <w:bookmarkEnd w:id="0"/>
-      <w:r>
-        <w:rPr>
-          <w:lang w:val="nl-NL"/>
-        </w:rPr>
-        <w:t xml:space="preserve">werp en ontwikkeling van een framework </w:t>
-      </w:r>
-      <w:proofErr w:type="spellStart"/>
-      <w:r>
-        <w:rPr>
-          <w:lang w:val="nl-NL"/>
-        </w:rPr>
-        <w:t>installer</w:t>
-      </w:r>
-      <w:proofErr w:type="spellEnd"/>
-      <w:r>
-        <w:rPr>
-          <w:lang w:val="nl-NL"/>
-        </w:rPr>
-        <w:t xml:space="preserve"> met behulp van een prototype</w:t>
+          <w:rFonts w:ascii="Verdana" w:hAnsi="Verdana"/>
+          <w:lang w:val="nl-NL"/>
+        </w:rPr>
+        <w:t xml:space="preserve">Naam: </w:t>
+      </w:r>
+      <w:r>
+        <w:rPr>
+          <w:rFonts w:ascii="Verdana" w:hAnsi="Verdana"/>
+          <w:b/>
+          <w:lang w:val="nl-NL"/>
+        </w:rPr>
+        <w:t>ROBRECHT PIETER-JAN</w:t>
       </w:r>
     </w:p>
     <w:p>
       <w:pPr>
         <w:rPr>
+          <w:rFonts w:asciiTheme="majorHAnsi" w:eastAsiaTheme="majorEastAsia" w:hAnsiTheme="majorHAnsi" w:cstheme="majorBidi"/>
+          <w:color w:val="2E74B5" w:themeColor="accent1" w:themeShade="BF"/>
+          <w:sz w:val="32"/>
+          <w:szCs w:val="32"/>
           <w:lang w:val="nl-NL"/>
         </w:rPr>
       </w:pPr>
       <w:r>
         <w:rPr>
-          <w:lang w:val="nl-NL"/>
-        </w:rPr>
-        <w:t xml:space="preserve">Abstract: </w:t>
+          <w:rFonts w:ascii="Verdana" w:hAnsi="Verdana"/>
+          <w:lang w:val="nl-NL"/>
+        </w:rPr>
+        <w:t xml:space="preserve">Titel: </w:t>
+      </w:r>
+      <w:r>
+        <w:rPr>
+          <w:rFonts w:ascii="Verdana" w:hAnsi="Verdana"/>
+          <w:lang w:val="nl-NL"/>
+        </w:rPr>
+        <w:t>Ontwerp en ontwikkeling van een</w:t>
+      </w:r>
+      <w:r>
+        <w:rPr>
+          <w:rFonts w:ascii="Verdana" w:hAnsi="Verdana"/>
+          <w:lang w:val="nl-NL"/>
+        </w:rPr>
+        <w:t xml:space="preserve"> </w:t>
+      </w:r>
+      <w:bookmarkStart w:id="0" w:name="_GoBack"/>
+      <w:bookmarkEnd w:id="0"/>
+      <w:r>
+        <w:rPr>
+          <w:rFonts w:ascii="Verdana" w:hAnsi="Verdana"/>
+          <w:lang w:val="nl-NL"/>
+        </w:rPr>
+        <w:t xml:space="preserve">test framework </w:t>
       </w:r>
       <w:proofErr w:type="spellStart"/>
       <w:r>
         <w:rPr>
+          <w:rFonts w:ascii="Verdana" w:hAnsi="Verdana"/>
+          <w:lang w:val="nl-NL"/>
+        </w:rPr>
+        <w:t>installer</w:t>
+      </w:r>
+      <w:proofErr w:type="spellEnd"/>
+    </w:p>
+    <w:p>
+      <w:pPr>
+        <w:rPr>
+          <w:lang w:val="nl-NL"/>
+        </w:rPr>
+      </w:pPr>
+    </w:p>
+    <w:p>
+      <w:pPr>
+        <w:rPr>
+          <w:rFonts w:ascii="Verdana" w:hAnsi="Verdana"/>
+          <w:sz w:val="20"/>
+          <w:szCs w:val="20"/>
+          <w:lang w:val="nl-NL"/>
+        </w:rPr>
+      </w:pPr>
+      <w:proofErr w:type="spellStart"/>
+      <w:r>
+        <w:rPr>
+          <w:rFonts w:ascii="Verdana" w:hAnsi="Verdana"/>
+          <w:sz w:val="20"/>
+          <w:szCs w:val="20"/>
           <w:lang w:val="nl-NL"/>
         </w:rPr>
         <w:t>Televic</w:t>
@@ -60,37 +105,294 @@
       <w:proofErr w:type="spellEnd"/>
       <w:r>
         <w:rPr>
-          <w:lang w:val="nl-NL"/>
-        </w:rPr>
-        <w:t xml:space="preserve"> Rail maakt gebruik van een Python framework voor het uittesten van de hardware die zij produceren. Het installeren van dit framework op een nieuwe computer of testtoren is een uitgebreide klus. Er moeten ve</w:t>
-      </w:r>
-      <w:r>
-        <w:rPr>
-          <w:lang w:val="nl-NL"/>
-        </w:rPr>
-        <w:t>rschillende hardware drivers geï</w:t>
-      </w:r>
-      <w:r>
-        <w:rPr>
-          <w:lang w:val="nl-NL"/>
-        </w:rPr>
-        <w:t>nstalleerd worden en er zijn meerdere bibliotheken nodig om het framework correct te late</w:t>
-      </w:r>
-      <w:r>
-        <w:rPr>
-          <w:lang w:val="nl-NL"/>
-        </w:rPr>
-        <w:t>n functioneren. Een meer efficië</w:t>
-      </w:r>
-      <w:r>
-        <w:rPr>
-          <w:lang w:val="nl-NL"/>
-        </w:rPr>
-        <w:t xml:space="preserve">nte werkwijze ¨ voor het updaten en installeren van het framework is wenselijk. Opzet van deze scriptie is dit te onderzoeken en vervolgens uit te werken. Het aantal drivers en bibliotheken zal enkel toenemen. Bovendien moet de applicatie ook schaalbaar zijn naar de toekomst toe. Het probleem werd uitgesplitst in drie logische componenten: de packager, de deployment server en de deployment environment. Deze structuur wordt doorheen de thesis aangehouden en vormt de basis voor het ontwerp van de </w:t>
+          <w:rFonts w:ascii="Verdana" w:hAnsi="Verdana"/>
+          <w:sz w:val="20"/>
+          <w:szCs w:val="20"/>
+          <w:lang w:val="nl-NL"/>
+        </w:rPr>
+        <w:t xml:space="preserve"> Rail ontwikkelde een Python test raamwerk voor het testen van verschillende hardware componenten. Dit raamwerk </w:t>
+      </w:r>
+      <w:r>
+        <w:rPr>
+          <w:rFonts w:ascii="Verdana" w:hAnsi="Verdana"/>
+          <w:sz w:val="20"/>
+          <w:szCs w:val="20"/>
+          <w:lang w:val="nl-NL"/>
+        </w:rPr>
+        <w:t>wordt</w:t>
+      </w:r>
+      <w:r>
+        <w:rPr>
+          <w:rFonts w:ascii="Verdana" w:hAnsi="Verdana"/>
+          <w:sz w:val="20"/>
+          <w:szCs w:val="20"/>
+          <w:lang w:val="nl-NL"/>
+        </w:rPr>
+        <w:t xml:space="preserve"> op verschillende p</w:t>
+      </w:r>
+      <w:r>
+        <w:rPr>
+          <w:rFonts w:ascii="Verdana" w:hAnsi="Verdana"/>
+          <w:sz w:val="20"/>
+          <w:szCs w:val="20"/>
+          <w:lang w:val="nl-NL"/>
+        </w:rPr>
+        <w:t>latformen geïnstalleerd</w:t>
+      </w:r>
+      <w:r>
+        <w:rPr>
+          <w:rFonts w:ascii="Verdana" w:hAnsi="Verdana"/>
+          <w:sz w:val="20"/>
+          <w:szCs w:val="20"/>
+          <w:lang w:val="nl-NL"/>
+        </w:rPr>
+        <w:t xml:space="preserve"> en gebruikt verschillende drivers en bibliotheken</w:t>
+      </w:r>
+      <w:r>
+        <w:rPr>
+          <w:rFonts w:ascii="Verdana" w:hAnsi="Verdana"/>
+          <w:sz w:val="20"/>
+          <w:szCs w:val="20"/>
+          <w:lang w:val="nl-NL"/>
+        </w:rPr>
+        <w:t xml:space="preserve">. </w:t>
+      </w:r>
+      <w:r>
+        <w:rPr>
+          <w:rFonts w:ascii="Verdana" w:hAnsi="Verdana"/>
+          <w:sz w:val="20"/>
+          <w:szCs w:val="20"/>
+          <w:lang w:val="nl-NL"/>
+        </w:rPr>
+        <w:t>Dit</w:t>
+      </w:r>
+      <w:r>
+        <w:rPr>
+          <w:rFonts w:ascii="Verdana" w:hAnsi="Verdana"/>
+          <w:sz w:val="20"/>
+          <w:szCs w:val="20"/>
+          <w:lang w:val="nl-NL"/>
+        </w:rPr>
+        <w:t xml:space="preserve"> raamwerk </w:t>
+      </w:r>
+      <w:r>
+        <w:rPr>
+          <w:rFonts w:ascii="Verdana" w:hAnsi="Verdana"/>
+          <w:sz w:val="20"/>
+          <w:szCs w:val="20"/>
+          <w:lang w:val="nl-NL"/>
+        </w:rPr>
+        <w:t xml:space="preserve">wordt </w:t>
+      </w:r>
+      <w:r>
+        <w:rPr>
+          <w:rFonts w:ascii="Verdana" w:hAnsi="Verdana"/>
+          <w:sz w:val="20"/>
+          <w:szCs w:val="20"/>
+          <w:lang w:val="nl-NL"/>
+        </w:rPr>
+        <w:t xml:space="preserve">vaak geüpdatet, bijvoorbeeld bij het uitbrengen van een nieuwe driver of bibliotheek. </w:t>
+      </w:r>
+      <w:r>
+        <w:rPr>
+          <w:rFonts w:ascii="Verdana" w:hAnsi="Verdana"/>
+          <w:sz w:val="20"/>
+          <w:szCs w:val="20"/>
+          <w:lang w:val="nl-NL"/>
+        </w:rPr>
+        <w:t>Het installatie proces is ti</w:t>
+      </w:r>
+      <w:r>
+        <w:rPr>
+          <w:rFonts w:ascii="Verdana" w:hAnsi="Verdana"/>
+          <w:sz w:val="20"/>
+          <w:szCs w:val="20"/>
+          <w:lang w:val="nl-NL"/>
+        </w:rPr>
+        <w:t xml:space="preserve">jdrovend, </w:t>
+      </w:r>
+      <w:r>
+        <w:rPr>
+          <w:rFonts w:ascii="Verdana" w:hAnsi="Verdana"/>
+          <w:sz w:val="20"/>
+          <w:szCs w:val="20"/>
+          <w:lang w:val="nl-NL"/>
+        </w:rPr>
+        <w:t>fout gevoelig</w:t>
+      </w:r>
+      <w:r>
+        <w:rPr>
+          <w:rFonts w:ascii="Verdana" w:hAnsi="Verdana"/>
+          <w:sz w:val="20"/>
+          <w:szCs w:val="20"/>
+          <w:lang w:val="nl-NL"/>
+        </w:rPr>
+        <w:t xml:space="preserve"> en wordt best geautomatiseerd. </w:t>
+      </w:r>
+      <w:r>
+        <w:rPr>
+          <w:rFonts w:ascii="Verdana" w:hAnsi="Verdana"/>
+          <w:sz w:val="20"/>
+          <w:szCs w:val="20"/>
+          <w:lang w:val="nl-NL"/>
+        </w:rPr>
+        <w:t>Door dit proces te automatiseren wordt het</w:t>
+      </w:r>
+      <w:r>
+        <w:rPr>
+          <w:rFonts w:ascii="Verdana" w:hAnsi="Verdana"/>
+          <w:sz w:val="20"/>
+          <w:szCs w:val="20"/>
+          <w:lang w:val="nl-NL"/>
+        </w:rPr>
+        <w:t xml:space="preserve"> dan ook mogelijk om informatie over het installatie en update proces te verzamelen.</w:t>
+      </w:r>
+      <w:r>
+        <w:rPr>
+          <w:rFonts w:ascii="Verdana" w:hAnsi="Verdana"/>
+          <w:sz w:val="20"/>
+          <w:szCs w:val="20"/>
+          <w:lang w:val="nl-NL"/>
+        </w:rPr>
+        <w:t xml:space="preserve"> Het doel van de thesis is het onderzoeken naar een efficiënte oplossing en </w:t>
+      </w:r>
+      <w:r>
+        <w:rPr>
+          <w:rFonts w:ascii="Verdana" w:hAnsi="Verdana"/>
+          <w:sz w:val="20"/>
+          <w:szCs w:val="20"/>
+          <w:lang w:val="nl-NL"/>
+        </w:rPr>
+        <w:t>een demonstratie geven via een prototype.</w:t>
+      </w:r>
+      <w:r>
+        <w:rPr>
+          <w:rFonts w:ascii="Verdana" w:hAnsi="Verdana"/>
+          <w:sz w:val="20"/>
+          <w:szCs w:val="20"/>
+          <w:lang w:val="nl-NL"/>
+        </w:rPr>
+        <w:t xml:space="preserve"> Dit prototype wordt onderverdeeld in drie componenten, een packager, deployment server en deployment omgeving.</w:t>
+      </w:r>
+      <w:r>
+        <w:rPr>
+          <w:rFonts w:ascii="Verdana" w:hAnsi="Verdana"/>
+          <w:sz w:val="20"/>
+          <w:szCs w:val="20"/>
+          <w:lang w:val="nl-NL"/>
+        </w:rPr>
+        <w:t xml:space="preserve"> In een eerste fase wordt de packager ontworpen. Deze staat in voor het samenvoegen </w:t>
+      </w:r>
+      <w:r>
+        <w:rPr>
+          <w:rFonts w:ascii="Verdana" w:hAnsi="Verdana"/>
+          <w:sz w:val="20"/>
+          <w:szCs w:val="20"/>
+          <w:lang w:val="nl-NL"/>
+        </w:rPr>
+        <w:t xml:space="preserve">van de software componenten. </w:t>
+      </w:r>
+      <w:r>
+        <w:rPr>
+          <w:rFonts w:ascii="Verdana" w:hAnsi="Verdana"/>
+          <w:sz w:val="20"/>
+          <w:szCs w:val="20"/>
+          <w:lang w:val="nl-NL"/>
+        </w:rPr>
+        <w:t>Fase twee van de thesis bestaat uit het uitwerken van de deployment server.</w:t>
+      </w:r>
+      <w:r>
+        <w:rPr>
+          <w:rFonts w:ascii="Verdana" w:hAnsi="Verdana"/>
+          <w:sz w:val="20"/>
+          <w:szCs w:val="20"/>
+          <w:lang w:val="nl-NL"/>
+        </w:rPr>
+        <w:t xml:space="preserve"> Als laatste wordt dan de deployment environment behandelt. </w:t>
+      </w:r>
+      <w:r>
+        <w:rPr>
+          <w:rFonts w:ascii="Verdana" w:hAnsi="Verdana"/>
+          <w:sz w:val="20"/>
+          <w:szCs w:val="20"/>
+          <w:lang w:val="nl-NL"/>
+        </w:rPr>
+        <w:t>Na een grondige evaluatie van een eerste basisprototype wordt het ontwerp eventueel aangepast. Het prototype wordt in een laatste fase uitgebreid zodat een rapportering bes</w:t>
+      </w:r>
+      <w:r>
+        <w:rPr>
+          <w:rFonts w:ascii="Verdana" w:hAnsi="Verdana"/>
+          <w:sz w:val="20"/>
+          <w:szCs w:val="20"/>
+          <w:lang w:val="nl-NL"/>
+        </w:rPr>
+        <w:t>chikbaar wordt voor het bedrijf.</w:t>
+      </w:r>
+    </w:p>
+    <w:p>
+      <w:pPr>
+        <w:rPr>
+          <w:rFonts w:ascii="Verdana" w:hAnsi="Verdana"/>
+          <w:sz w:val="20"/>
+          <w:szCs w:val="20"/>
+          <w:lang w:val="nl-NL"/>
+        </w:rPr>
+      </w:pPr>
+    </w:p>
+    <w:p>
+      <w:pPr>
+        <w:rPr>
+          <w:rFonts w:ascii="Verdana" w:hAnsi="Verdana"/>
+          <w:sz w:val="20"/>
+          <w:szCs w:val="20"/>
+          <w:lang w:val="nl-NL"/>
+        </w:rPr>
+      </w:pPr>
+    </w:p>
+    <w:p>
+      <w:pPr>
+        <w:rPr>
+          <w:rFonts w:ascii="Verdana" w:hAnsi="Verdana"/>
+          <w:sz w:val="20"/>
+          <w:szCs w:val="20"/>
+          <w:u w:val="single"/>
+          <w:lang w:val="nl-NL"/>
+        </w:rPr>
+      </w:pPr>
+      <w:r>
+        <w:rPr>
+          <w:rFonts w:ascii="Verdana" w:hAnsi="Verdana"/>
+          <w:sz w:val="20"/>
+          <w:szCs w:val="20"/>
+          <w:u w:val="single"/>
+          <w:lang w:val="nl-NL"/>
+        </w:rPr>
+        <w:t>Trefwoorden</w:t>
+      </w:r>
+      <w:r>
+        <w:rPr>
+          <w:rFonts w:ascii="Verdana" w:hAnsi="Verdana"/>
+          <w:sz w:val="20"/>
+          <w:szCs w:val="20"/>
+          <w:lang w:val="nl-NL"/>
+        </w:rPr>
+        <w:t>:</w:t>
+      </w:r>
+      <w:r>
+        <w:rPr>
+          <w:rFonts w:ascii="Verdana" w:hAnsi="Verdana"/>
+          <w:sz w:val="20"/>
+          <w:szCs w:val="20"/>
+          <w:lang w:val="nl-NL"/>
+        </w:rPr>
+        <w:t xml:space="preserve"> Python – </w:t>
       </w:r>
       <w:proofErr w:type="spellStart"/>
       <w:r>
         <w:rPr>
+          <w:rFonts w:ascii="Verdana" w:hAnsi="Verdana"/>
+          <w:sz w:val="20"/>
+          <w:szCs w:val="20"/>
           <w:lang w:val="nl-NL"/>
         </w:rPr>
         <w:t>installer</w:t>
@@ -98,13 +400,19 @@
       <w:proofErr w:type="spellEnd"/>
       <w:r>
         <w:rPr>
-          <w:lang w:val="nl-NL"/>
-        </w:rPr>
-        <w:t>/</w:t>
+          <w:rFonts w:ascii="Verdana" w:hAnsi="Verdana"/>
+          <w:sz w:val="20"/>
+          <w:szCs w:val="20"/>
+          <w:lang w:val="nl-NL"/>
+        </w:rPr>
+        <w:t xml:space="preserve"> – </w:t>
       </w:r>
       <w:proofErr w:type="spellStart"/>
       <w:r>
         <w:rPr>
+          <w:rFonts w:ascii="Verdana" w:hAnsi="Verdana"/>
+          <w:sz w:val="20"/>
+          <w:szCs w:val="20"/>
           <w:lang w:val="nl-NL"/>
         </w:rPr>
         <w:t>updater</w:t>
@@ -112,21 +420,12 @@
       <w:proofErr w:type="spellEnd"/>
       <w:r>
         <w:rPr>
-          <w:lang w:val="nl-NL"/>
-        </w:rPr>
-        <w:t xml:space="preserve">. In een eerste fase wordt een prototype ontworpen. Dit prototype bevat elke component </w:t>
-      </w:r>
-      <w:r>
-        <w:rPr>
-          <w:lang w:val="nl-NL"/>
-        </w:rPr>
-        <w:t>en is tegelijk op een zo efficië</w:t>
-      </w:r>
-      <w:r>
-        <w:rPr>
-          <w:lang w:val="nl-NL"/>
-        </w:rPr>
-        <w:t>nt mogelijke manier gebouwd. Er werden test ¨ uitgevoerd op dit prototype. Met behulp van de uitslagen is het ontwerp aangepast. Fase twee van de thesis bouwt verder op deze resultaten. Het ontwerp is waar nodig aangepast. Uiteindelijk is een demo applicatie ontwikkeld.</w:t>
+          <w:rFonts w:ascii="Verdana" w:hAnsi="Verdana"/>
+          <w:sz w:val="20"/>
+          <w:szCs w:val="20"/>
+          <w:lang w:val="nl-NL"/>
+        </w:rPr>
+        <w:t xml:space="preserve"> - raamwerk</w:t>
       </w:r>
     </w:p>
     <w:sectPr>
@@ -262,6 +561,7 @@
     <w:lsdException w:name="HTML Sample" w:semiHidden="1" w:unhideWhenUsed="1"/>
     <w:lsdException w:name="HTML Typewriter" w:semiHidden="1" w:unhideWhenUsed="1"/>
     <w:lsdException w:name="HTML Variable" w:semiHidden="1" w:unhideWhenUsed="1"/>
+    <w:lsdException w:name="Normal Table" w:semiHidden="1" w:unhideWhenUsed="1"/>
     <w:lsdException w:name="annotation subject" w:semiHidden="1" w:unhideWhenUsed="1"/>
     <w:lsdException w:name="No List" w:semiHidden="1" w:unhideWhenUsed="1"/>
     <w:lsdException w:name="Outline List 1" w:semiHidden="1" w:unhideWhenUsed="1"/>
@@ -308,8 +608,10 @@
     <w:lsdException w:name="Table Subtle 2" w:semiHidden="1" w:unhideWhenUsed="1"/>
     <w:lsdException w:name="Table Web 1" w:semiHidden="1" w:unhideWhenUsed="1"/>
     <w:lsdException w:name="Table Web 2" w:semiHidden="1" w:unhideWhenUsed="1"/>
+    <w:lsdException w:name="Table Web 3" w:semiHidden="1" w:unhideWhenUsed="1"/>
     <w:lsdException w:name="Balloon Text" w:semiHidden="1" w:unhideWhenUsed="1"/>
     <w:lsdException w:name="Table Grid" w:uiPriority="39"/>
+    <w:lsdException w:name="Table Theme" w:semiHidden="1" w:unhideWhenUsed="1"/>
     <w:lsdException w:name="Placeholder Text" w:semiHidden="1"/>
     <w:lsdException w:name="No Spacing" w:uiPriority="1" w:qFormat="1"/>
     <w:lsdException w:name="Light Shading" w:uiPriority="60"/>

</xml_diff>

<commit_message>
veel gewerkt aan prototype
</commit_message>
<xml_diff>
--- a/Abstract_PieterJanRobrecht.docx
+++ b/Abstract_PieterJanRobrecht.docx
@@ -4,6 +4,7 @@
   <w:body>
     <w:p>
       <w:pPr>
+        <w:ind w:firstLine="720"/>
         <w:rPr>
           <w:rFonts w:ascii="Verdana" w:hAnsi="Verdana"/>
           <w:b/>
@@ -28,8 +29,10 @@
     </w:p>
     <w:p>
       <w:pPr>
+        <w:ind w:firstLine="720"/>
         <w:rPr>
           <w:rFonts w:asciiTheme="majorHAnsi" w:eastAsiaTheme="majorEastAsia" w:hAnsiTheme="majorHAnsi" w:cstheme="majorBidi"/>
+          <w:b/>
           <w:color w:val="2E74B5" w:themeColor="accent1" w:themeShade="BF"/>
           <w:sz w:val="32"/>
           <w:szCs w:val="32"/>
@@ -41,11 +44,20 @@
           <w:rFonts w:ascii="Verdana" w:hAnsi="Verdana"/>
           <w:lang w:val="nl-NL"/>
         </w:rPr>
-        <w:t>Titel: Ontwerp en ontwikkeling van een</w:t>
-      </w:r>
-      <w:r>
-        <w:rPr>
-          <w:rFonts w:ascii="Verdana" w:hAnsi="Verdana"/>
+        <w:t xml:space="preserve">Titel: </w:t>
+      </w:r>
+      <w:r>
+        <w:rPr>
+          <w:rFonts w:ascii="Verdana" w:hAnsi="Verdana"/>
+          <w:b/>
+          <w:lang w:val="nl-NL"/>
+        </w:rPr>
+        <w:t>Ontwerp en ontwikkeling van een</w:t>
+      </w:r>
+      <w:r>
+        <w:rPr>
+          <w:rFonts w:ascii="Verdana" w:hAnsi="Verdana"/>
+          <w:b/>
           <w:lang w:val="nl-NL"/>
         </w:rPr>
         <w:t xml:space="preserve"> </w:t>
@@ -53,14 +65,16 @@
       <w:r>
         <w:rPr>
           <w:rFonts w:ascii="Verdana" w:hAnsi="Verdana"/>
-          <w:lang w:val="nl-NL"/>
-        </w:rPr>
-        <w:t xml:space="preserve">test framework </w:t>
+          <w:b/>
+          <w:lang w:val="nl-NL"/>
+        </w:rPr>
+        <w:t xml:space="preserve">testraamwerk </w:t>
       </w:r>
       <w:proofErr w:type="spellStart"/>
       <w:r>
         <w:rPr>
           <w:rFonts w:ascii="Verdana" w:hAnsi="Verdana"/>
+          <w:b/>
           <w:lang w:val="nl-NL"/>
         </w:rPr>
         <w:t>installer</w:t>
@@ -76,6 +90,7 @@
     </w:p>
     <w:p>
       <w:pPr>
+        <w:jc w:val="both"/>
         <w:rPr>
           <w:rFonts w:ascii="Verdana" w:hAnsi="Verdana"/>
           <w:sz w:val="20"/>
@@ -101,7 +116,25 @@
           <w:szCs w:val="20"/>
           <w:lang w:val="nl-NL"/>
         </w:rPr>
-        <w:t xml:space="preserve"> Rail ontwikkelde een Python test raamwerk voor het testen van verschillende </w:t>
+        <w:t xml:space="preserve"> Rail ontwikkelde een Python </w:t>
+      </w:r>
+      <w:r>
+        <w:rPr>
+          <w:rFonts w:ascii="Verdana" w:hAnsi="Verdana"/>
+          <w:sz w:val="20"/>
+          <w:szCs w:val="20"/>
+          <w:lang w:val="nl-NL"/>
+        </w:rPr>
+        <w:t>testraamwerk</w:t>
+      </w:r>
+      <w:r>
+        <w:rPr>
+          <w:rFonts w:ascii="Verdana" w:hAnsi="Verdana"/>
+          <w:sz w:val="20"/>
+          <w:szCs w:val="20"/>
+          <w:lang w:val="nl-NL"/>
+        </w:rPr>
+        <w:t xml:space="preserve"> voor het testen van verschillende </w:t>
       </w:r>
       <w:r>
         <w:rPr>
@@ -598,153 +631,16 @@
           <w:szCs w:val="20"/>
           <w:lang w:val="nl-NL"/>
         </w:rPr>
-        <w:t>informatie verzamelt over</w:t>
-      </w:r>
-      <w:r>
-        <w:rPr>
-          <w:rFonts w:ascii="Verdana" w:hAnsi="Verdana"/>
-          <w:sz w:val="20"/>
-          <w:szCs w:val="20"/>
-          <w:lang w:val="nl-NL"/>
-        </w:rPr>
-        <w:t xml:space="preserve"> de</w:t>
-      </w:r>
-      <w:r>
-        <w:rPr>
-          <w:rFonts w:ascii="Verdana" w:hAnsi="Verdana"/>
-          <w:sz w:val="20"/>
-          <w:szCs w:val="20"/>
-          <w:lang w:val="nl-NL"/>
-        </w:rPr>
-        <w:t xml:space="preserve"> deployment environments. </w:t>
-      </w:r>
-      <w:r>
-        <w:rPr>
-          <w:rFonts w:ascii="Verdana" w:hAnsi="Verdana"/>
-          <w:sz w:val="20"/>
-          <w:szCs w:val="20"/>
-          <w:lang w:val="nl-NL"/>
-        </w:rPr>
-        <w:t xml:space="preserve">Als laatste wordt dan de </w:t>
-      </w:r>
-      <w:r>
-        <w:rPr>
-          <w:rFonts w:ascii="Verdana" w:hAnsi="Verdana"/>
-          <w:sz w:val="20"/>
-          <w:szCs w:val="20"/>
-          <w:lang w:val="nl-NL"/>
-        </w:rPr>
-        <w:t>deployment environment behandeld</w:t>
-      </w:r>
-      <w:r>
-        <w:rPr>
-          <w:rFonts w:ascii="Verdana" w:hAnsi="Verdana"/>
-          <w:sz w:val="20"/>
-          <w:szCs w:val="20"/>
-          <w:lang w:val="nl-NL"/>
-        </w:rPr>
-        <w:t>.</w:t>
-      </w:r>
-      <w:r>
-        <w:rPr>
-          <w:rFonts w:ascii="Verdana" w:hAnsi="Verdana"/>
-          <w:sz w:val="20"/>
-          <w:szCs w:val="20"/>
-          <w:lang w:val="nl-NL"/>
-        </w:rPr>
-        <w:t xml:space="preserve"> In deze geïsoleerde omgeving kan</w:t>
-      </w:r>
-      <w:r>
-        <w:rPr>
-          <w:rFonts w:ascii="Verdana" w:hAnsi="Verdana"/>
-          <w:sz w:val="20"/>
-          <w:szCs w:val="20"/>
-          <w:lang w:val="nl-NL"/>
-        </w:rPr>
-        <w:t xml:space="preserve"> het</w:t>
-      </w:r>
-      <w:r>
-        <w:rPr>
-          <w:rFonts w:ascii="Verdana" w:hAnsi="Verdana"/>
-          <w:sz w:val="20"/>
-          <w:szCs w:val="20"/>
-          <w:lang w:val="nl-NL"/>
-        </w:rPr>
-        <w:t xml:space="preserve"> installatie</w:t>
-      </w:r>
-      <w:r>
-        <w:rPr>
-          <w:rFonts w:ascii="Verdana" w:hAnsi="Verdana"/>
-          <w:sz w:val="20"/>
-          <w:szCs w:val="20"/>
-          <w:lang w:val="nl-NL"/>
-        </w:rPr>
-        <w:t>- en updateproces veilig</w:t>
-      </w:r>
-      <w:r>
-        <w:rPr>
-          <w:rFonts w:ascii="Verdana" w:hAnsi="Verdana"/>
-          <w:sz w:val="20"/>
-          <w:szCs w:val="20"/>
-          <w:lang w:val="nl-NL"/>
-        </w:rPr>
-        <w:t xml:space="preserve"> gebeuren. </w:t>
-      </w:r>
-      <w:r>
-        <w:rPr>
-          <w:rFonts w:ascii="Verdana" w:hAnsi="Verdana"/>
-          <w:sz w:val="20"/>
-          <w:szCs w:val="20"/>
-          <w:lang w:val="nl-NL"/>
-        </w:rPr>
-        <w:t xml:space="preserve">Na een grondige evaluatie van een eerste basisprototype wordt het ontwerp eventueel aangepast. Het prototype wordt in een laatste fase uitgebreid zodat een rapportering </w:t>
-      </w:r>
-      <w:r>
-        <w:rPr>
-          <w:rFonts w:ascii="Verdana" w:hAnsi="Verdana"/>
-          <w:sz w:val="20"/>
-          <w:szCs w:val="20"/>
-          <w:lang w:val="nl-NL"/>
-        </w:rPr>
-        <w:t xml:space="preserve">over </w:t>
-      </w:r>
-      <w:proofErr w:type="spellStart"/>
-      <w:r>
-        <w:rPr>
-          <w:rFonts w:ascii="Verdana" w:hAnsi="Verdana"/>
-          <w:sz w:val="20"/>
-          <w:szCs w:val="20"/>
-          <w:lang w:val="nl-NL"/>
-        </w:rPr>
-        <w:t>perfomantie</w:t>
-      </w:r>
-      <w:proofErr w:type="spellEnd"/>
-      <w:r>
-        <w:rPr>
-          <w:rFonts w:ascii="Verdana" w:hAnsi="Verdana"/>
-          <w:sz w:val="20"/>
-          <w:szCs w:val="20"/>
-          <w:lang w:val="nl-NL"/>
-        </w:rPr>
-        <w:t xml:space="preserve">, netwerkgebruik, … </w:t>
-      </w:r>
-      <w:r>
-        <w:rPr>
-          <w:rFonts w:ascii="Verdana" w:hAnsi="Verdana"/>
-          <w:sz w:val="20"/>
-          <w:szCs w:val="20"/>
-          <w:lang w:val="nl-NL"/>
-        </w:rPr>
-        <w:t>bes</w:t>
-      </w:r>
-      <w:r>
-        <w:rPr>
-          <w:rFonts w:ascii="Verdana" w:hAnsi="Verdana"/>
-          <w:sz w:val="20"/>
-          <w:szCs w:val="20"/>
-          <w:lang w:val="nl-NL"/>
-        </w:rPr>
-        <w:t>chikbaar wordt voor het bedrij</w:t>
+        <w:t>informatie verzamel</w:t>
+      </w:r>
+      <w:r>
+        <w:rPr>
+          <w:rFonts w:ascii="Verdana" w:hAnsi="Verdana"/>
+          <w:sz w:val="20"/>
+          <w:szCs w:val="20"/>
+          <w:lang w:val="nl-NL"/>
+        </w:rPr>
+        <w:t>d</w:t>
       </w:r>
       <w:bookmarkStart w:id="0" w:name="_GoBack"/>
       <w:bookmarkEnd w:id="0"/>
@@ -755,7 +651,160 @@
           <w:szCs w:val="20"/>
           <w:lang w:val="nl-NL"/>
         </w:rPr>
-        <w:t>f.</w:t>
+        <w:t xml:space="preserve"> over</w:t>
+      </w:r>
+      <w:r>
+        <w:rPr>
+          <w:rFonts w:ascii="Verdana" w:hAnsi="Verdana"/>
+          <w:sz w:val="20"/>
+          <w:szCs w:val="20"/>
+          <w:lang w:val="nl-NL"/>
+        </w:rPr>
+        <w:t xml:space="preserve"> de</w:t>
+      </w:r>
+      <w:r>
+        <w:rPr>
+          <w:rFonts w:ascii="Verdana" w:hAnsi="Verdana"/>
+          <w:sz w:val="20"/>
+          <w:szCs w:val="20"/>
+          <w:lang w:val="nl-NL"/>
+        </w:rPr>
+        <w:t xml:space="preserve"> deployment environments. </w:t>
+      </w:r>
+      <w:r>
+        <w:rPr>
+          <w:rFonts w:ascii="Verdana" w:hAnsi="Verdana"/>
+          <w:sz w:val="20"/>
+          <w:szCs w:val="20"/>
+          <w:lang w:val="nl-NL"/>
+        </w:rPr>
+        <w:t xml:space="preserve">Als laatste wordt dan de </w:t>
+      </w:r>
+      <w:r>
+        <w:rPr>
+          <w:rFonts w:ascii="Verdana" w:hAnsi="Verdana"/>
+          <w:sz w:val="20"/>
+          <w:szCs w:val="20"/>
+          <w:lang w:val="nl-NL"/>
+        </w:rPr>
+        <w:t>deployment environment behandeld</w:t>
+      </w:r>
+      <w:r>
+        <w:rPr>
+          <w:rFonts w:ascii="Verdana" w:hAnsi="Verdana"/>
+          <w:sz w:val="20"/>
+          <w:szCs w:val="20"/>
+          <w:lang w:val="nl-NL"/>
+        </w:rPr>
+        <w:t>.</w:t>
+      </w:r>
+      <w:r>
+        <w:rPr>
+          <w:rFonts w:ascii="Verdana" w:hAnsi="Verdana"/>
+          <w:sz w:val="20"/>
+          <w:szCs w:val="20"/>
+          <w:lang w:val="nl-NL"/>
+        </w:rPr>
+        <w:t xml:space="preserve"> In deze geïsoleerde omgeving kan</w:t>
+      </w:r>
+      <w:r>
+        <w:rPr>
+          <w:rFonts w:ascii="Verdana" w:hAnsi="Verdana"/>
+          <w:sz w:val="20"/>
+          <w:szCs w:val="20"/>
+          <w:lang w:val="nl-NL"/>
+        </w:rPr>
+        <w:t xml:space="preserve"> het</w:t>
+      </w:r>
+      <w:r>
+        <w:rPr>
+          <w:rFonts w:ascii="Verdana" w:hAnsi="Verdana"/>
+          <w:sz w:val="20"/>
+          <w:szCs w:val="20"/>
+          <w:lang w:val="nl-NL"/>
+        </w:rPr>
+        <w:t xml:space="preserve"> installatie</w:t>
+      </w:r>
+      <w:r>
+        <w:rPr>
+          <w:rFonts w:ascii="Verdana" w:hAnsi="Verdana"/>
+          <w:sz w:val="20"/>
+          <w:szCs w:val="20"/>
+          <w:lang w:val="nl-NL"/>
+        </w:rPr>
+        <w:t>- en updateproces veilig</w:t>
+      </w:r>
+      <w:r>
+        <w:rPr>
+          <w:rFonts w:ascii="Verdana" w:hAnsi="Verdana"/>
+          <w:sz w:val="20"/>
+          <w:szCs w:val="20"/>
+          <w:lang w:val="nl-NL"/>
+        </w:rPr>
+        <w:t xml:space="preserve"> gebeuren. </w:t>
+      </w:r>
+      <w:r>
+        <w:rPr>
+          <w:rFonts w:ascii="Verdana" w:hAnsi="Verdana"/>
+          <w:sz w:val="20"/>
+          <w:szCs w:val="20"/>
+          <w:lang w:val="nl-NL"/>
+        </w:rPr>
+        <w:t xml:space="preserve">Na een grondige evaluatie van een eerste basisprototype wordt het ontwerp eventueel aangepast. Het prototype wordt in een laatste fase uitgebreid zodat een rapportering </w:t>
+      </w:r>
+      <w:r>
+        <w:rPr>
+          <w:rFonts w:ascii="Verdana" w:hAnsi="Verdana"/>
+          <w:sz w:val="20"/>
+          <w:szCs w:val="20"/>
+          <w:lang w:val="nl-NL"/>
+        </w:rPr>
+        <w:t>over</w:t>
+      </w:r>
+      <w:r>
+        <w:rPr>
+          <w:rFonts w:ascii="Verdana" w:hAnsi="Verdana"/>
+          <w:sz w:val="20"/>
+          <w:szCs w:val="20"/>
+          <w:lang w:val="nl-NL"/>
+        </w:rPr>
+        <w:t xml:space="preserve"> geïnstalleerde versies, deployment status,</w:t>
+      </w:r>
+      <w:r>
+        <w:rPr>
+          <w:rFonts w:ascii="Verdana" w:hAnsi="Verdana"/>
+          <w:sz w:val="20"/>
+          <w:szCs w:val="20"/>
+          <w:lang w:val="nl-NL"/>
+        </w:rPr>
+        <w:t xml:space="preserve"> </w:t>
+      </w:r>
+      <w:r>
+        <w:rPr>
+          <w:rFonts w:ascii="Verdana" w:hAnsi="Verdana"/>
+          <w:sz w:val="20"/>
+          <w:szCs w:val="20"/>
+          <w:lang w:val="nl-NL"/>
+        </w:rPr>
+        <w:t xml:space="preserve">… </w:t>
+      </w:r>
+      <w:r>
+        <w:rPr>
+          <w:rFonts w:ascii="Verdana" w:hAnsi="Verdana"/>
+          <w:sz w:val="20"/>
+          <w:szCs w:val="20"/>
+          <w:lang w:val="nl-NL"/>
+        </w:rPr>
+        <w:t>bes</w:t>
+      </w:r>
+      <w:r>
+        <w:rPr>
+          <w:rFonts w:ascii="Verdana" w:hAnsi="Verdana"/>
+          <w:sz w:val="20"/>
+          <w:szCs w:val="20"/>
+          <w:lang w:val="nl-NL"/>
+        </w:rPr>
+        <w:t>chikbaar wordt voor het bedrijf.</w:t>
       </w:r>
     </w:p>
     <w:p>
@@ -861,16 +910,16 @@
           <w:szCs w:val="20"/>
           <w:lang w:val="nl-NL"/>
         </w:rPr>
-        <w:t xml:space="preserve"> test </w:t>
-      </w:r>
-      <w:r>
-        <w:rPr>
-          <w:rFonts w:ascii="Verdana" w:hAnsi="Verdana"/>
-          <w:sz w:val="20"/>
-          <w:szCs w:val="20"/>
-          <w:lang w:val="nl-NL"/>
-        </w:rPr>
-        <w:t>raamwerk</w:t>
+        <w:t xml:space="preserve"> </w:t>
+      </w:r>
+      <w:r>
+        <w:rPr>
+          <w:rFonts w:ascii="Verdana" w:hAnsi="Verdana"/>
+          <w:sz w:val="20"/>
+          <w:szCs w:val="20"/>
+          <w:lang w:val="nl-NL"/>
+        </w:rPr>
+        <w:t>testraamwerk</w:t>
       </w:r>
       <w:r>
         <w:rPr>
@@ -1655,4 +1704,16 @@
     </a:ext>
   </a:extLst>
 </a:theme>
+</file>
+
+<file path=customXml/item1.xml><?xml version="1.0" encoding="utf-8"?>
+<b:Sources xmlns:b="http://schemas.openxmlformats.org/officeDocument/2006/bibliography" xmlns="http://schemas.openxmlformats.org/officeDocument/2006/bibliography" SelectedStyle="\APASixthEditionOfficeOnline.xsl" StyleName="APA" Version="6"/>
+</file>
+
+<file path=customXml/itemProps1.xml><?xml version="1.0" encoding="utf-8"?>
+<ds:datastoreItem xmlns:ds="http://schemas.openxmlformats.org/officeDocument/2006/customXml" ds:itemID="{42871E64-4F3C-4C83-9E0A-EBB27C535772}">
+  <ds:schemaRefs>
+    <ds:schemaRef ds:uri="http://schemas.openxmlformats.org/officeDocument/2006/bibliography"/>
+  </ds:schemaRefs>
+</ds:datastoreItem>
 </file>
</xml_diff>